<commit_message>
up lai bai tap sua lan 2
</commit_message>
<xml_diff>
--- a/module1/ma_gia_luu_do/bai_tap/TimGiaTriLonNhatCuaa,b,c.docx
+++ b/module1/ma_gia_luu_do/bai_tap/TimGiaTriLonNhatCuaa,b,c.docx
@@ -10,108 +10,6 @@
           <w:szCs w:val="28"/>
         </w:rPr>
       </w:pPr>
-      <w:proofErr w:type="spellStart"/>
-      <w:r>
-        <w:rPr>
-          <w:rFonts w:ascii="Times New Roman" w:hAnsi="Times New Roman" w:cs="Times New Roman"/>
-          <w:sz w:val="28"/>
-          <w:szCs w:val="28"/>
-        </w:rPr>
-        <w:t>Gia</w:t>
-      </w:r>
-      <w:proofErr w:type="spellEnd"/>
-      <w:r>
-        <w:rPr>
-          <w:rFonts w:ascii="Times New Roman" w:hAnsi="Times New Roman" w:cs="Times New Roman"/>
-          <w:sz w:val="28"/>
-          <w:szCs w:val="28"/>
-        </w:rPr>
-        <w:t xml:space="preserve"> tri </w:t>
-      </w:r>
-      <w:proofErr w:type="spellStart"/>
-      <w:r>
-        <w:rPr>
-          <w:rFonts w:ascii="Times New Roman" w:hAnsi="Times New Roman" w:cs="Times New Roman"/>
-          <w:sz w:val="28"/>
-          <w:szCs w:val="28"/>
-        </w:rPr>
-        <w:t>lon</w:t>
-      </w:r>
-      <w:proofErr w:type="spellEnd"/>
-      <w:r>
-        <w:rPr>
-          <w:rFonts w:ascii="Times New Roman" w:hAnsi="Times New Roman" w:cs="Times New Roman"/>
-          <w:sz w:val="28"/>
-          <w:szCs w:val="28"/>
-        </w:rPr>
-        <w:t xml:space="preserve"> </w:t>
-      </w:r>
-      <w:proofErr w:type="spellStart"/>
-      <w:r>
-        <w:rPr>
-          <w:rFonts w:ascii="Times New Roman" w:hAnsi="Times New Roman" w:cs="Times New Roman"/>
-          <w:sz w:val="28"/>
-          <w:szCs w:val="28"/>
-        </w:rPr>
-        <w:t>nhat</w:t>
-      </w:r>
-      <w:proofErr w:type="spellEnd"/>
-      <w:r>
-        <w:rPr>
-          <w:rFonts w:ascii="Times New Roman" w:hAnsi="Times New Roman" w:cs="Times New Roman"/>
-          <w:sz w:val="28"/>
-          <w:szCs w:val="28"/>
-        </w:rPr>
-        <w:t xml:space="preserve"> </w:t>
-      </w:r>
-      <w:proofErr w:type="spellStart"/>
-      <w:r>
-        <w:rPr>
-          <w:rFonts w:ascii="Times New Roman" w:hAnsi="Times New Roman" w:cs="Times New Roman"/>
-          <w:sz w:val="28"/>
-          <w:szCs w:val="28"/>
-        </w:rPr>
-        <w:t>cua</w:t>
-      </w:r>
-      <w:proofErr w:type="spellEnd"/>
-      <w:r>
-        <w:rPr>
-          <w:rFonts w:ascii="Times New Roman" w:hAnsi="Times New Roman" w:cs="Times New Roman"/>
-          <w:sz w:val="28"/>
-          <w:szCs w:val="28"/>
-        </w:rPr>
-        <w:t xml:space="preserve"> 3 so </w:t>
-      </w:r>
-      <w:proofErr w:type="spellStart"/>
-      <w:r>
-        <w:rPr>
-          <w:rFonts w:ascii="Times New Roman" w:hAnsi="Times New Roman" w:cs="Times New Roman"/>
-          <w:sz w:val="28"/>
-          <w:szCs w:val="28"/>
-        </w:rPr>
-        <w:t>a</w:t>
-      </w:r>
-      <w:proofErr w:type="gramStart"/>
-      <w:r>
-        <w:rPr>
-          <w:rFonts w:ascii="Times New Roman" w:hAnsi="Times New Roman" w:cs="Times New Roman"/>
-          <w:sz w:val="28"/>
-          <w:szCs w:val="28"/>
-        </w:rPr>
-        <w:t>,b,c</w:t>
-      </w:r>
-      <w:proofErr w:type="spellEnd"/>
-      <w:proofErr w:type="gramEnd"/>
-    </w:p>
-    <w:p>
-      <w:pPr>
-        <w:rPr>
-          <w:rFonts w:ascii="Times New Roman" w:hAnsi="Times New Roman" w:cs="Times New Roman"/>
-          <w:sz w:val="28"/>
-          <w:szCs w:val="28"/>
-        </w:rPr>
-      </w:pPr>
-      <w:bookmarkStart w:id="0" w:name="_GoBack"/>
       <w:r>
         <w:rPr>
           <w:rFonts w:ascii="Times New Roman" w:hAnsi="Times New Roman" w:cs="Times New Roman"/>
@@ -120,26 +18,26 @@
           <w:szCs w:val="28"/>
         </w:rPr>
         <w:drawing>
-          <wp:anchor distT="0" distB="0" distL="114300" distR="114300" simplePos="0" relativeHeight="251658240" behindDoc="1" locked="0" layoutInCell="1" allowOverlap="1" wp14:anchorId="411B3C57" wp14:editId="4CE6A840">
+          <wp:anchor distT="0" distB="0" distL="114300" distR="114300" simplePos="0" relativeHeight="251658240" behindDoc="1" locked="0" layoutInCell="1" allowOverlap="1" wp14:anchorId="38F90886" wp14:editId="44C8C669">
             <wp:simplePos x="0" y="0"/>
             <wp:positionH relativeFrom="column">
-              <wp:posOffset>3622040</wp:posOffset>
+              <wp:posOffset>2698750</wp:posOffset>
             </wp:positionH>
             <wp:positionV relativeFrom="paragraph">
-              <wp:posOffset>314960</wp:posOffset>
+              <wp:posOffset>-378460</wp:posOffset>
             </wp:positionV>
-            <wp:extent cx="3050540" cy="3281680"/>
-            <wp:effectExtent l="0" t="0" r="0" b="0"/>
-            <wp:wrapTight wrapText="bothSides">
+            <wp:extent cx="2892425" cy="7455535"/>
+            <wp:effectExtent l="0" t="0" r="3175" b="0"/>
+            <wp:wrapThrough wrapText="bothSides">
               <wp:wrapPolygon edited="0">
                 <wp:start x="0" y="0"/>
-                <wp:lineTo x="0" y="21441"/>
-                <wp:lineTo x="21447" y="21441"/>
-                <wp:lineTo x="21447" y="0"/>
+                <wp:lineTo x="0" y="21525"/>
+                <wp:lineTo x="21481" y="21525"/>
+                <wp:lineTo x="21481" y="0"/>
                 <wp:lineTo x="0" y="0"/>
               </wp:wrapPolygon>
-            </wp:wrapTight>
-            <wp:docPr id="2" name="Picture 2" descr="C:\Users\WIN\Downloads\Untitled Diagram.png"/>
+            </wp:wrapThrough>
+            <wp:docPr id="1" name="Picture 1" descr="C:\Users\WIN\Downloads\Untitled Diagram (1).png"/>
             <wp:cNvGraphicFramePr>
               <a:graphicFrameLocks xmlns:a="http://schemas.openxmlformats.org/drawingml/2006/main" noChangeAspect="1"/>
             </wp:cNvGraphicFramePr>
@@ -147,13 +45,13 @@
               <a:graphicData uri="http://schemas.openxmlformats.org/drawingml/2006/picture">
                 <pic:pic xmlns:pic="http://schemas.openxmlformats.org/drawingml/2006/picture">
                   <pic:nvPicPr>
-                    <pic:cNvPr id="0" name="Picture 1" descr="C:\Users\WIN\Downloads\Untitled Diagram.png"/>
+                    <pic:cNvPr id="0" name="Picture 1" descr="C:\Users\WIN\Downloads\Untitled Diagram (1).png"/>
                     <pic:cNvPicPr>
                       <a:picLocks noChangeAspect="1" noChangeArrowheads="1"/>
                     </pic:cNvPicPr>
                   </pic:nvPicPr>
                   <pic:blipFill>
-                    <a:blip r:embed="rId5" cstate="print">
+                    <a:blip r:embed="rId5">
                       <a:extLst>
                         <a:ext uri="{28A0092B-C50C-407E-A947-70E740481C1C}">
                           <a14:useLocalDpi xmlns:a14="http://schemas.microsoft.com/office/drawing/2010/main" val="0"/>
@@ -168,7 +66,7 @@
                   <pic:spPr bwMode="auto">
                     <a:xfrm>
                       <a:off x="0" y="0"/>
-                      <a:ext cx="3050540" cy="3281680"/>
+                      <a:ext cx="2892425" cy="7455535"/>
                     </a:xfrm>
                     <a:prstGeom prst="rect">
                       <a:avLst/>
@@ -190,32 +88,77 @@
           </wp:anchor>
         </w:drawing>
       </w:r>
-      <w:bookmarkEnd w:id="0"/>
-      <w:r>
-        <w:rPr>
-          <w:rFonts w:ascii="Times New Roman" w:hAnsi="Times New Roman" w:cs="Times New Roman"/>
-          <w:sz w:val="28"/>
-          <w:szCs w:val="28"/>
-        </w:rPr>
-        <w:t>Begin</w:t>
-      </w:r>
-    </w:p>
-    <w:p>
-      <w:pPr>
-        <w:ind w:firstLine="720"/>
-        <w:rPr>
-          <w:rFonts w:ascii="Times New Roman" w:hAnsi="Times New Roman" w:cs="Times New Roman"/>
-          <w:sz w:val="28"/>
-          <w:szCs w:val="28"/>
-        </w:rPr>
-      </w:pPr>
-      <w:r>
-        <w:rPr>
-          <w:rFonts w:ascii="Times New Roman" w:hAnsi="Times New Roman" w:cs="Times New Roman"/>
-          <w:sz w:val="28"/>
-          <w:szCs w:val="28"/>
-        </w:rPr>
-        <w:t xml:space="preserve"> Input </w:t>
+      <w:proofErr w:type="spellStart"/>
+      <w:r>
+        <w:rPr>
+          <w:rFonts w:ascii="Times New Roman" w:hAnsi="Times New Roman" w:cs="Times New Roman"/>
+          <w:sz w:val="28"/>
+          <w:szCs w:val="28"/>
+        </w:rPr>
+        <w:t>Gia</w:t>
+      </w:r>
+      <w:proofErr w:type="spellEnd"/>
+      <w:r>
+        <w:rPr>
+          <w:rFonts w:ascii="Times New Roman" w:hAnsi="Times New Roman" w:cs="Times New Roman"/>
+          <w:sz w:val="28"/>
+          <w:szCs w:val="28"/>
+        </w:rPr>
+        <w:t xml:space="preserve"> tri </w:t>
+      </w:r>
+      <w:proofErr w:type="spellStart"/>
+      <w:r>
+        <w:rPr>
+          <w:rFonts w:ascii="Times New Roman" w:hAnsi="Times New Roman" w:cs="Times New Roman"/>
+          <w:sz w:val="28"/>
+          <w:szCs w:val="28"/>
+        </w:rPr>
+        <w:t>lon</w:t>
+      </w:r>
+      <w:proofErr w:type="spellEnd"/>
+      <w:r>
+        <w:rPr>
+          <w:rFonts w:ascii="Times New Roman" w:hAnsi="Times New Roman" w:cs="Times New Roman"/>
+          <w:sz w:val="28"/>
+          <w:szCs w:val="28"/>
+        </w:rPr>
+        <w:t xml:space="preserve"> </w:t>
+      </w:r>
+      <w:proofErr w:type="spellStart"/>
+      <w:r>
+        <w:rPr>
+          <w:rFonts w:ascii="Times New Roman" w:hAnsi="Times New Roman" w:cs="Times New Roman"/>
+          <w:sz w:val="28"/>
+          <w:szCs w:val="28"/>
+        </w:rPr>
+        <w:t>nhat</w:t>
+      </w:r>
+      <w:proofErr w:type="spellEnd"/>
+      <w:r>
+        <w:rPr>
+          <w:rFonts w:ascii="Times New Roman" w:hAnsi="Times New Roman" w:cs="Times New Roman"/>
+          <w:sz w:val="28"/>
+          <w:szCs w:val="28"/>
+        </w:rPr>
+        <w:t xml:space="preserve"> </w:t>
+      </w:r>
+      <w:proofErr w:type="spellStart"/>
+      <w:r>
+        <w:rPr>
+          <w:rFonts w:ascii="Times New Roman" w:hAnsi="Times New Roman" w:cs="Times New Roman"/>
+          <w:sz w:val="28"/>
+          <w:szCs w:val="28"/>
+        </w:rPr>
+        <w:t>cua</w:t>
+      </w:r>
+      <w:proofErr w:type="spellEnd"/>
+      <w:r>
+        <w:rPr>
+          <w:rFonts w:ascii="Times New Roman" w:hAnsi="Times New Roman" w:cs="Times New Roman"/>
+          <w:sz w:val="28"/>
+          <w:szCs w:val="28"/>
+        </w:rPr>
+        <w:t xml:space="preserve"> 3 so </w:t>
       </w:r>
       <w:proofErr w:type="spellStart"/>
       <w:r>
@@ -240,39 +183,47 @@
     </w:p>
     <w:p>
       <w:pPr>
-        <w:ind w:firstLine="720"/>
-        <w:rPr>
-          <w:rFonts w:ascii="Times New Roman" w:hAnsi="Times New Roman" w:cs="Times New Roman"/>
-          <w:sz w:val="28"/>
-          <w:szCs w:val="28"/>
-        </w:rPr>
-      </w:pPr>
-      <w:r>
-        <w:rPr>
-          <w:rFonts w:ascii="Times New Roman" w:hAnsi="Times New Roman" w:cs="Times New Roman"/>
-          <w:sz w:val="28"/>
-          <w:szCs w:val="28"/>
-        </w:rPr>
-        <w:t xml:space="preserve"> a=</w:t>
-      </w:r>
-      <w:r>
-        <w:rPr>
-          <w:rFonts w:ascii="Times New Roman" w:hAnsi="Times New Roman" w:cs="Times New Roman"/>
-          <w:sz w:val="28"/>
-          <w:szCs w:val="28"/>
-        </w:rPr>
-        <w:t>max</w:t>
-      </w:r>
-    </w:p>
-    <w:p>
-      <w:pPr>
-        <w:ind w:firstLine="720"/>
-        <w:rPr>
-          <w:rFonts w:ascii="Times New Roman" w:hAnsi="Times New Roman" w:cs="Times New Roman"/>
-          <w:sz w:val="28"/>
-          <w:szCs w:val="28"/>
-        </w:rPr>
-      </w:pPr>
+        <w:rPr>
+          <w:rFonts w:ascii="Times New Roman" w:hAnsi="Times New Roman" w:cs="Times New Roman"/>
+          <w:sz w:val="28"/>
+          <w:szCs w:val="28"/>
+        </w:rPr>
+      </w:pPr>
+      <w:r>
+        <w:rPr>
+          <w:rFonts w:ascii="Times New Roman" w:hAnsi="Times New Roman" w:cs="Times New Roman"/>
+          <w:sz w:val="28"/>
+          <w:szCs w:val="28"/>
+        </w:rPr>
+        <w:t>Begin</w:t>
+      </w:r>
+    </w:p>
+    <w:p>
+      <w:pPr>
+        <w:ind w:firstLine="720"/>
+        <w:rPr>
+          <w:rFonts w:ascii="Times New Roman" w:hAnsi="Times New Roman" w:cs="Times New Roman"/>
+          <w:sz w:val="28"/>
+          <w:szCs w:val="28"/>
+        </w:rPr>
+      </w:pPr>
+      <w:r>
+        <w:rPr>
+          <w:rFonts w:ascii="Times New Roman" w:hAnsi="Times New Roman" w:cs="Times New Roman"/>
+          <w:sz w:val="28"/>
+          <w:szCs w:val="28"/>
+        </w:rPr>
+        <w:t xml:space="preserve"> Input </w:t>
+      </w:r>
+      <w:proofErr w:type="spellStart"/>
+      <w:r>
+        <w:rPr>
+          <w:rFonts w:ascii="Times New Roman" w:hAnsi="Times New Roman" w:cs="Times New Roman"/>
+          <w:sz w:val="28"/>
+          <w:szCs w:val="28"/>
+        </w:rPr>
+        <w:t>a</w:t>
+      </w:r>
       <w:proofErr w:type="gramStart"/>
       <w:r>
         <w:rPr>
@@ -280,16 +231,119 @@
           <w:sz w:val="28"/>
           <w:szCs w:val="28"/>
         </w:rPr>
-        <w:t>if</w:t>
-      </w:r>
+        <w:t>,b,c</w:t>
+      </w:r>
+      <w:proofErr w:type="spellEnd"/>
       <w:proofErr w:type="gramEnd"/>
-      <w:r>
-        <w:rPr>
-          <w:rFonts w:ascii="Times New Roman" w:hAnsi="Times New Roman" w:cs="Times New Roman"/>
-          <w:sz w:val="28"/>
-          <w:szCs w:val="28"/>
-        </w:rPr>
-        <w:t xml:space="preserve"> b&gt;a and c&gt;a</w:t>
+    </w:p>
+    <w:p>
+      <w:pPr>
+        <w:ind w:firstLine="720"/>
+        <w:rPr>
+          <w:rFonts w:ascii="Times New Roman" w:hAnsi="Times New Roman" w:cs="Times New Roman"/>
+          <w:sz w:val="28"/>
+          <w:szCs w:val="28"/>
+        </w:rPr>
+      </w:pPr>
+      <w:r>
+        <w:rPr>
+          <w:rFonts w:ascii="Times New Roman" w:hAnsi="Times New Roman" w:cs="Times New Roman"/>
+          <w:sz w:val="28"/>
+          <w:szCs w:val="28"/>
+        </w:rPr>
+        <w:t>Max=a</w:t>
+      </w:r>
+    </w:p>
+    <w:p>
+      <w:pPr>
+        <w:ind w:firstLine="720"/>
+        <w:rPr>
+          <w:rFonts w:ascii="Times New Roman" w:hAnsi="Times New Roman" w:cs="Times New Roman"/>
+          <w:sz w:val="28"/>
+          <w:szCs w:val="28"/>
+        </w:rPr>
+      </w:pPr>
+      <w:r>
+        <w:rPr>
+          <w:rFonts w:ascii="Times New Roman" w:hAnsi="Times New Roman" w:cs="Times New Roman"/>
+          <w:sz w:val="28"/>
+          <w:szCs w:val="28"/>
+        </w:rPr>
+        <w:t>If a&gt;b</w:t>
+      </w:r>
+    </w:p>
+    <w:p>
+      <w:pPr>
+        <w:ind w:firstLine="720"/>
+        <w:rPr>
+          <w:rFonts w:ascii="Times New Roman" w:hAnsi="Times New Roman" w:cs="Times New Roman"/>
+          <w:sz w:val="28"/>
+          <w:szCs w:val="28"/>
+        </w:rPr>
+      </w:pPr>
+      <w:r>
+        <w:rPr>
+          <w:rFonts w:ascii="Times New Roman" w:hAnsi="Times New Roman" w:cs="Times New Roman"/>
+          <w:sz w:val="28"/>
+          <w:szCs w:val="28"/>
+        </w:rPr>
+        <w:t xml:space="preserve">      If a&lt;c</w:t>
+      </w:r>
+    </w:p>
+    <w:p>
+      <w:pPr>
+        <w:ind w:firstLine="720"/>
+        <w:rPr>
+          <w:rFonts w:ascii="Times New Roman" w:hAnsi="Times New Roman" w:cs="Times New Roman"/>
+          <w:sz w:val="28"/>
+          <w:szCs w:val="28"/>
+        </w:rPr>
+      </w:pPr>
+      <w:r>
+        <w:rPr>
+          <w:rFonts w:ascii="Times New Roman" w:hAnsi="Times New Roman" w:cs="Times New Roman"/>
+          <w:sz w:val="28"/>
+          <w:szCs w:val="28"/>
+        </w:rPr>
+        <w:t xml:space="preserve">         Max=c</w:t>
+      </w:r>
+    </w:p>
+    <w:p>
+      <w:pPr>
+        <w:ind w:firstLine="720"/>
+        <w:rPr>
+          <w:rFonts w:ascii="Times New Roman" w:hAnsi="Times New Roman" w:cs="Times New Roman"/>
+          <w:sz w:val="28"/>
+          <w:szCs w:val="28"/>
+        </w:rPr>
+      </w:pPr>
+      <w:r>
+        <w:rPr>
+          <w:rFonts w:ascii="Times New Roman" w:hAnsi="Times New Roman" w:cs="Times New Roman"/>
+          <w:sz w:val="28"/>
+          <w:szCs w:val="28"/>
+        </w:rPr>
+        <w:t xml:space="preserve">     End if</w:t>
+      </w:r>
+      <w:bookmarkStart w:id="0" w:name="_GoBack"/>
+      <w:bookmarkEnd w:id="0"/>
+    </w:p>
+    <w:p>
+      <w:pPr>
+        <w:ind w:firstLine="720"/>
+        <w:rPr>
+          <w:rFonts w:ascii="Times New Roman" w:hAnsi="Times New Roman" w:cs="Times New Roman"/>
+          <w:sz w:val="28"/>
+          <w:szCs w:val="28"/>
+        </w:rPr>
+      </w:pPr>
+      <w:r>
+        <w:rPr>
+          <w:rFonts w:ascii="Times New Roman" w:hAnsi="Times New Roman" w:cs="Times New Roman"/>
+          <w:sz w:val="28"/>
+          <w:szCs w:val="28"/>
+        </w:rPr>
+        <w:t xml:space="preserve">Else </w:t>
       </w:r>
     </w:p>
     <w:p>
@@ -308,24 +362,7 @@
           <w:szCs w:val="28"/>
         </w:rPr>
         <w:tab/>
-      </w:r>
-      <w:proofErr w:type="gramStart"/>
-      <w:r>
-        <w:rPr>
-          <w:rFonts w:ascii="Times New Roman" w:hAnsi="Times New Roman" w:cs="Times New Roman"/>
-          <w:sz w:val="28"/>
-          <w:szCs w:val="28"/>
-        </w:rPr>
-        <w:t>if</w:t>
-      </w:r>
-      <w:proofErr w:type="gramEnd"/>
-      <w:r>
-        <w:rPr>
-          <w:rFonts w:ascii="Times New Roman" w:hAnsi="Times New Roman" w:cs="Times New Roman"/>
-          <w:sz w:val="28"/>
-          <w:szCs w:val="28"/>
-        </w:rPr>
-        <w:t xml:space="preserve"> b&gt;c</w:t>
+        <w:t>If b&gt;c</w:t>
       </w:r>
     </w:p>
     <w:p>
@@ -344,7 +381,18 @@
           <w:szCs w:val="28"/>
         </w:rPr>
         <w:tab/>
-      </w:r>
+        <w:t xml:space="preserve">    Max=b</w:t>
+      </w:r>
+    </w:p>
+    <w:p>
+      <w:pPr>
+        <w:ind w:firstLine="720"/>
+        <w:rPr>
+          <w:rFonts w:ascii="Times New Roman" w:hAnsi="Times New Roman" w:cs="Times New Roman"/>
+          <w:sz w:val="28"/>
+          <w:szCs w:val="28"/>
+        </w:rPr>
+      </w:pPr>
       <w:r>
         <w:rPr>
           <w:rFonts w:ascii="Times New Roman" w:hAnsi="Times New Roman" w:cs="Times New Roman"/>
@@ -352,7 +400,7 @@
           <w:szCs w:val="28"/>
         </w:rPr>
         <w:tab/>
-        <w:t>b=max</w:t>
+        <w:t>Else</w:t>
       </w:r>
     </w:p>
     <w:p>
@@ -371,438 +419,141 @@
           <w:szCs w:val="28"/>
         </w:rPr>
         <w:tab/>
-      </w:r>
-      <w:proofErr w:type="gramStart"/>
-      <w:r>
-        <w:rPr>
-          <w:rFonts w:ascii="Times New Roman" w:hAnsi="Times New Roman" w:cs="Times New Roman"/>
-          <w:sz w:val="28"/>
-          <w:szCs w:val="28"/>
-        </w:rPr>
-        <w:t>else</w:t>
-      </w:r>
-      <w:proofErr w:type="gramEnd"/>
-      <w:r>
-        <w:rPr>
-          <w:rFonts w:ascii="Times New Roman" w:hAnsi="Times New Roman" w:cs="Times New Roman"/>
-          <w:sz w:val="28"/>
-          <w:szCs w:val="28"/>
-        </w:rPr>
-        <w:t xml:space="preserve"> c=max</w:t>
-      </w:r>
-    </w:p>
-    <w:p>
-      <w:pPr>
-        <w:ind w:left="720" w:firstLine="720"/>
-        <w:rPr>
-          <w:rFonts w:ascii="Times New Roman" w:hAnsi="Times New Roman" w:cs="Times New Roman"/>
-          <w:sz w:val="28"/>
-          <w:szCs w:val="28"/>
-        </w:rPr>
-      </w:pPr>
-      <w:proofErr w:type="gramStart"/>
-      <w:r>
-        <w:rPr>
-          <w:rFonts w:ascii="Times New Roman" w:hAnsi="Times New Roman" w:cs="Times New Roman"/>
-          <w:sz w:val="28"/>
-          <w:szCs w:val="28"/>
-        </w:rPr>
-        <w:t>end</w:t>
-      </w:r>
-      <w:proofErr w:type="gramEnd"/>
-      <w:r>
-        <w:rPr>
-          <w:rFonts w:ascii="Times New Roman" w:hAnsi="Times New Roman" w:cs="Times New Roman"/>
-          <w:sz w:val="28"/>
-          <w:szCs w:val="28"/>
-        </w:rPr>
-        <w:t xml:space="preserve"> if</w:t>
-      </w:r>
-    </w:p>
-    <w:p>
-      <w:pPr>
-        <w:ind w:firstLine="720"/>
-        <w:rPr>
-          <w:rFonts w:ascii="Times New Roman" w:hAnsi="Times New Roman" w:cs="Times New Roman"/>
-          <w:sz w:val="28"/>
-          <w:szCs w:val="28"/>
-        </w:rPr>
-      </w:pPr>
-      <w:proofErr w:type="gramStart"/>
-      <w:r>
-        <w:rPr>
-          <w:rFonts w:ascii="Times New Roman" w:hAnsi="Times New Roman" w:cs="Times New Roman"/>
-          <w:sz w:val="28"/>
-          <w:szCs w:val="28"/>
-        </w:rPr>
-        <w:t>else</w:t>
-      </w:r>
-      <w:proofErr w:type="gramEnd"/>
-      <w:r>
-        <w:rPr>
-          <w:rFonts w:ascii="Times New Roman" w:hAnsi="Times New Roman" w:cs="Times New Roman"/>
-          <w:sz w:val="28"/>
-          <w:szCs w:val="28"/>
-        </w:rPr>
-        <w:t xml:space="preserve"> </w:t>
-      </w:r>
-    </w:p>
-    <w:p>
-      <w:pPr>
-        <w:ind w:firstLine="720"/>
-        <w:rPr>
-          <w:rFonts w:ascii="Times New Roman" w:hAnsi="Times New Roman" w:cs="Times New Roman"/>
-          <w:sz w:val="28"/>
-          <w:szCs w:val="28"/>
-        </w:rPr>
-      </w:pPr>
-      <w:r>
-        <w:rPr>
-          <w:rFonts w:ascii="Times New Roman" w:hAnsi="Times New Roman" w:cs="Times New Roman"/>
-          <w:sz w:val="28"/>
-          <w:szCs w:val="28"/>
-        </w:rPr>
-        <w:tab/>
-      </w:r>
-      <w:proofErr w:type="gramStart"/>
-      <w:r>
-        <w:rPr>
-          <w:rFonts w:ascii="Times New Roman" w:hAnsi="Times New Roman" w:cs="Times New Roman"/>
-          <w:sz w:val="28"/>
-          <w:szCs w:val="28"/>
-        </w:rPr>
-        <w:t>if</w:t>
-      </w:r>
-      <w:proofErr w:type="gramEnd"/>
-      <w:r>
-        <w:rPr>
-          <w:rFonts w:ascii="Times New Roman" w:hAnsi="Times New Roman" w:cs="Times New Roman"/>
-          <w:sz w:val="28"/>
-          <w:szCs w:val="28"/>
-        </w:rPr>
-        <w:t xml:space="preserve"> b&gt;a</w:t>
-      </w:r>
-    </w:p>
-    <w:p>
-      <w:pPr>
-        <w:ind w:firstLine="720"/>
-        <w:rPr>
-          <w:rFonts w:ascii="Times New Roman" w:hAnsi="Times New Roman" w:cs="Times New Roman"/>
-          <w:sz w:val="28"/>
-          <w:szCs w:val="28"/>
-        </w:rPr>
-      </w:pPr>
-      <w:r>
-        <w:rPr>
-          <w:rFonts w:ascii="Times New Roman" w:hAnsi="Times New Roman" w:cs="Times New Roman"/>
-          <w:sz w:val="28"/>
-          <w:szCs w:val="28"/>
-        </w:rPr>
-        <w:tab/>
-      </w:r>
-      <w:r>
-        <w:rPr>
-          <w:rFonts w:ascii="Times New Roman" w:hAnsi="Times New Roman" w:cs="Times New Roman"/>
-          <w:sz w:val="28"/>
-          <w:szCs w:val="28"/>
-        </w:rPr>
-        <w:tab/>
-        <w:t>b=max</w:t>
-      </w:r>
-    </w:p>
-    <w:p>
-      <w:pPr>
-        <w:ind w:firstLine="720"/>
-        <w:rPr>
-          <w:rFonts w:ascii="Times New Roman" w:hAnsi="Times New Roman" w:cs="Times New Roman"/>
-          <w:sz w:val="28"/>
-          <w:szCs w:val="28"/>
-        </w:rPr>
-      </w:pPr>
-      <w:r>
-        <w:rPr>
-          <w:rFonts w:ascii="Times New Roman" w:hAnsi="Times New Roman" w:cs="Times New Roman"/>
-          <w:sz w:val="28"/>
-          <w:szCs w:val="28"/>
-        </w:rPr>
-        <w:tab/>
-      </w:r>
-      <w:proofErr w:type="gramStart"/>
-      <w:r>
-        <w:rPr>
-          <w:rFonts w:ascii="Times New Roman" w:hAnsi="Times New Roman" w:cs="Times New Roman"/>
-          <w:sz w:val="28"/>
-          <w:szCs w:val="28"/>
-        </w:rPr>
-        <w:t>end</w:t>
-      </w:r>
-      <w:proofErr w:type="gramEnd"/>
-      <w:r>
-        <w:rPr>
-          <w:rFonts w:ascii="Times New Roman" w:hAnsi="Times New Roman" w:cs="Times New Roman"/>
-          <w:sz w:val="28"/>
-          <w:szCs w:val="28"/>
-        </w:rPr>
-        <w:t xml:space="preserve"> if</w:t>
-      </w:r>
-    </w:p>
-    <w:p>
-      <w:pPr>
-        <w:ind w:firstLine="720"/>
-        <w:rPr>
-          <w:rFonts w:ascii="Times New Roman" w:hAnsi="Times New Roman" w:cs="Times New Roman"/>
-          <w:sz w:val="28"/>
-          <w:szCs w:val="28"/>
-        </w:rPr>
-      </w:pPr>
-      <w:r>
-        <w:rPr>
-          <w:rFonts w:ascii="Times New Roman" w:hAnsi="Times New Roman" w:cs="Times New Roman"/>
-          <w:sz w:val="28"/>
-          <w:szCs w:val="28"/>
-        </w:rPr>
-        <w:tab/>
-      </w:r>
-      <w:proofErr w:type="gramStart"/>
-      <w:r>
-        <w:rPr>
-          <w:rFonts w:ascii="Times New Roman" w:hAnsi="Times New Roman" w:cs="Times New Roman"/>
-          <w:sz w:val="28"/>
-          <w:szCs w:val="28"/>
-        </w:rPr>
-        <w:t>if</w:t>
-      </w:r>
-      <w:proofErr w:type="gramEnd"/>
-      <w:r>
-        <w:rPr>
-          <w:rFonts w:ascii="Times New Roman" w:hAnsi="Times New Roman" w:cs="Times New Roman"/>
-          <w:sz w:val="28"/>
-          <w:szCs w:val="28"/>
-        </w:rPr>
-        <w:t xml:space="preserve"> c&gt;a</w:t>
-      </w:r>
-    </w:p>
-    <w:p>
-      <w:pPr>
-        <w:ind w:firstLine="720"/>
-        <w:rPr>
-          <w:rFonts w:ascii="Times New Roman" w:hAnsi="Times New Roman" w:cs="Times New Roman"/>
-          <w:sz w:val="28"/>
-          <w:szCs w:val="28"/>
-        </w:rPr>
-      </w:pPr>
-      <w:r>
-        <w:rPr>
-          <w:rFonts w:ascii="Times New Roman" w:hAnsi="Times New Roman" w:cs="Times New Roman"/>
-          <w:sz w:val="28"/>
-          <w:szCs w:val="28"/>
-        </w:rPr>
-        <w:tab/>
-      </w:r>
-      <w:r>
-        <w:rPr>
-          <w:rFonts w:ascii="Times New Roman" w:hAnsi="Times New Roman" w:cs="Times New Roman"/>
-          <w:sz w:val="28"/>
-          <w:szCs w:val="28"/>
-        </w:rPr>
-        <w:tab/>
-        <w:t>c=max</w:t>
-      </w:r>
-    </w:p>
-    <w:p>
-      <w:pPr>
-        <w:ind w:firstLine="720"/>
-        <w:rPr>
-          <w:rFonts w:ascii="Times New Roman" w:hAnsi="Times New Roman" w:cs="Times New Roman"/>
-          <w:sz w:val="28"/>
-          <w:szCs w:val="28"/>
-        </w:rPr>
-      </w:pPr>
-      <w:r>
-        <w:rPr>
-          <w:rFonts w:ascii="Times New Roman" w:hAnsi="Times New Roman" w:cs="Times New Roman"/>
-          <w:sz w:val="28"/>
-          <w:szCs w:val="28"/>
-        </w:rPr>
-        <w:tab/>
-      </w:r>
-      <w:r>
-        <w:rPr>
-          <w:rFonts w:ascii="Times New Roman" w:hAnsi="Times New Roman" w:cs="Times New Roman"/>
-          <w:sz w:val="28"/>
-          <w:szCs w:val="28"/>
-        </w:rPr>
-        <w:tab/>
-      </w:r>
-      <w:proofErr w:type="gramStart"/>
-      <w:r>
-        <w:rPr>
-          <w:rFonts w:ascii="Times New Roman" w:hAnsi="Times New Roman" w:cs="Times New Roman"/>
-          <w:sz w:val="28"/>
-          <w:szCs w:val="28"/>
-        </w:rPr>
-        <w:t>end</w:t>
-      </w:r>
-      <w:proofErr w:type="gramEnd"/>
-      <w:r>
-        <w:rPr>
-          <w:rFonts w:ascii="Times New Roman" w:hAnsi="Times New Roman" w:cs="Times New Roman"/>
-          <w:sz w:val="28"/>
-          <w:szCs w:val="28"/>
-        </w:rPr>
-        <w:t xml:space="preserve"> if</w:t>
-      </w:r>
-    </w:p>
-    <w:p>
-      <w:pPr>
-        <w:ind w:firstLine="720"/>
-        <w:rPr>
-          <w:rFonts w:ascii="Times New Roman" w:hAnsi="Times New Roman" w:cs="Times New Roman"/>
-          <w:sz w:val="28"/>
-          <w:szCs w:val="28"/>
-        </w:rPr>
-      </w:pPr>
-      <w:proofErr w:type="gramStart"/>
-      <w:r>
-        <w:rPr>
-          <w:rFonts w:ascii="Times New Roman" w:hAnsi="Times New Roman" w:cs="Times New Roman"/>
-          <w:sz w:val="28"/>
-          <w:szCs w:val="28"/>
-        </w:rPr>
-        <w:t>end</w:t>
-      </w:r>
-      <w:proofErr w:type="gramEnd"/>
-      <w:r>
-        <w:rPr>
-          <w:rFonts w:ascii="Times New Roman" w:hAnsi="Times New Roman" w:cs="Times New Roman"/>
-          <w:sz w:val="28"/>
-          <w:szCs w:val="28"/>
-        </w:rPr>
-        <w:t xml:space="preserve"> if</w:t>
-      </w:r>
-    </w:p>
-    <w:p>
-      <w:pPr>
-        <w:ind w:firstLine="720"/>
-        <w:rPr>
-          <w:rFonts w:ascii="Times New Roman" w:hAnsi="Times New Roman" w:cs="Times New Roman"/>
-          <w:sz w:val="28"/>
-          <w:szCs w:val="28"/>
-        </w:rPr>
-      </w:pPr>
-      <w:proofErr w:type="gramStart"/>
-      <w:r>
-        <w:rPr>
-          <w:rFonts w:ascii="Times New Roman" w:hAnsi="Times New Roman" w:cs="Times New Roman"/>
-          <w:sz w:val="28"/>
-          <w:szCs w:val="28"/>
-        </w:rPr>
-        <w:t>display</w:t>
-      </w:r>
-      <w:proofErr w:type="gramEnd"/>
-      <w:r>
-        <w:rPr>
-          <w:rFonts w:ascii="Times New Roman" w:hAnsi="Times New Roman" w:cs="Times New Roman"/>
-          <w:sz w:val="28"/>
-          <w:szCs w:val="28"/>
-        </w:rPr>
-        <w:t xml:space="preserve"> </w:t>
-      </w:r>
-      <w:proofErr w:type="spellStart"/>
-      <w:r>
-        <w:rPr>
-          <w:rFonts w:ascii="Times New Roman" w:hAnsi="Times New Roman" w:cs="Times New Roman"/>
-          <w:sz w:val="28"/>
-          <w:szCs w:val="28"/>
-        </w:rPr>
-        <w:t>gia</w:t>
-      </w:r>
-      <w:proofErr w:type="spellEnd"/>
-      <w:r>
-        <w:rPr>
-          <w:rFonts w:ascii="Times New Roman" w:hAnsi="Times New Roman" w:cs="Times New Roman"/>
-          <w:sz w:val="28"/>
-          <w:szCs w:val="28"/>
-        </w:rPr>
-        <w:t xml:space="preserve"> tri </w:t>
-      </w:r>
-      <w:proofErr w:type="spellStart"/>
-      <w:r>
-        <w:rPr>
-          <w:rFonts w:ascii="Times New Roman" w:hAnsi="Times New Roman" w:cs="Times New Roman"/>
-          <w:sz w:val="28"/>
-          <w:szCs w:val="28"/>
-        </w:rPr>
-        <w:t>lon</w:t>
-      </w:r>
-      <w:proofErr w:type="spellEnd"/>
-      <w:r>
-        <w:rPr>
-          <w:rFonts w:ascii="Times New Roman" w:hAnsi="Times New Roman" w:cs="Times New Roman"/>
-          <w:sz w:val="28"/>
-          <w:szCs w:val="28"/>
-        </w:rPr>
-        <w:t xml:space="preserve"> </w:t>
-      </w:r>
-      <w:proofErr w:type="spellStart"/>
-      <w:r>
-        <w:rPr>
-          <w:rFonts w:ascii="Times New Roman" w:hAnsi="Times New Roman" w:cs="Times New Roman"/>
-          <w:sz w:val="28"/>
-          <w:szCs w:val="28"/>
-        </w:rPr>
-        <w:t>nha</w:t>
-      </w:r>
-      <w:proofErr w:type="spellEnd"/>
-      <w:r>
-        <w:rPr>
-          <w:rFonts w:ascii="Times New Roman" w:hAnsi="Times New Roman" w:cs="Times New Roman"/>
-          <w:sz w:val="28"/>
-          <w:szCs w:val="28"/>
-        </w:rPr>
-        <w:t xml:space="preserve"> la max</w:t>
-      </w:r>
-    </w:p>
-    <w:p>
-      <w:pPr>
-        <w:rPr>
-          <w:rFonts w:ascii="Times New Roman" w:hAnsi="Times New Roman" w:cs="Times New Roman"/>
-          <w:sz w:val="28"/>
-          <w:szCs w:val="28"/>
-        </w:rPr>
-      </w:pPr>
-      <w:proofErr w:type="gramStart"/>
-      <w:r>
-        <w:rPr>
-          <w:rFonts w:ascii="Times New Roman" w:hAnsi="Times New Roman" w:cs="Times New Roman"/>
-          <w:sz w:val="28"/>
-          <w:szCs w:val="28"/>
-        </w:rPr>
-        <w:t>end</w:t>
-      </w:r>
-      <w:proofErr w:type="gramEnd"/>
-    </w:p>
-    <w:p>
-      <w:pPr>
-        <w:rPr>
-          <w:rFonts w:ascii="Times New Roman" w:hAnsi="Times New Roman" w:cs="Times New Roman"/>
-          <w:sz w:val="28"/>
-          <w:szCs w:val="28"/>
-        </w:rPr>
-      </w:pPr>
-    </w:p>
-    <w:p>
-      <w:pPr>
-        <w:ind w:firstLine="720"/>
-        <w:rPr>
-          <w:rFonts w:ascii="Times New Roman" w:hAnsi="Times New Roman" w:cs="Times New Roman"/>
-          <w:sz w:val="28"/>
-          <w:szCs w:val="28"/>
-        </w:rPr>
-      </w:pPr>
-    </w:p>
-    <w:p>
-      <w:r>
+        <w:t xml:space="preserve">   Max=c</w:t>
+      </w:r>
+    </w:p>
+    <w:p>
+      <w:pPr>
+        <w:ind w:firstLine="720"/>
+        <w:rPr>
+          <w:rFonts w:ascii="Times New Roman" w:hAnsi="Times New Roman" w:cs="Times New Roman"/>
+          <w:sz w:val="28"/>
+          <w:szCs w:val="28"/>
+        </w:rPr>
+      </w:pPr>
+      <w:r>
+        <w:rPr>
+          <w:rFonts w:ascii="Times New Roman" w:hAnsi="Times New Roman" w:cs="Times New Roman"/>
+          <w:sz w:val="28"/>
+          <w:szCs w:val="28"/>
+        </w:rPr>
+        <w:t xml:space="preserve">         End if</w:t>
+      </w:r>
+    </w:p>
+    <w:p>
+      <w:pPr>
+        <w:ind w:firstLine="720"/>
+        <w:rPr>
+          <w:rFonts w:ascii="Times New Roman" w:hAnsi="Times New Roman" w:cs="Times New Roman"/>
+          <w:sz w:val="28"/>
+          <w:szCs w:val="28"/>
+        </w:rPr>
+      </w:pPr>
+      <w:r>
+        <w:rPr>
+          <w:rFonts w:ascii="Times New Roman" w:hAnsi="Times New Roman" w:cs="Times New Roman"/>
+          <w:sz w:val="28"/>
+          <w:szCs w:val="28"/>
+        </w:rPr>
+        <w:t>End if</w:t>
+      </w:r>
+    </w:p>
+    <w:p>
+      <w:pPr>
+        <w:ind w:firstLine="720"/>
+        <w:rPr>
+          <w:rFonts w:ascii="Times New Roman" w:hAnsi="Times New Roman" w:cs="Times New Roman"/>
+          <w:sz w:val="28"/>
+          <w:szCs w:val="28"/>
+        </w:rPr>
+      </w:pPr>
+      <w:r>
+        <w:rPr>
+          <w:rFonts w:ascii="Times New Roman" w:hAnsi="Times New Roman" w:cs="Times New Roman"/>
+          <w:sz w:val="28"/>
+          <w:szCs w:val="28"/>
+        </w:rPr>
+        <w:t>Display max</w:t>
+      </w:r>
+    </w:p>
+    <w:p>
+      <w:pPr>
+        <w:rPr>
+          <w:rFonts w:ascii="Times New Roman" w:hAnsi="Times New Roman" w:cs="Times New Roman"/>
+          <w:sz w:val="28"/>
+          <w:szCs w:val="28"/>
+        </w:rPr>
+      </w:pPr>
+      <w:r>
+        <w:rPr>
+          <w:rFonts w:ascii="Times New Roman" w:hAnsi="Times New Roman" w:cs="Times New Roman"/>
+          <w:sz w:val="28"/>
+          <w:szCs w:val="28"/>
+        </w:rPr>
+        <w:t>End</w:t>
+      </w:r>
+    </w:p>
+    <w:p>
+      <w:pPr>
+        <w:rPr>
+          <w:rFonts w:ascii="Times New Roman" w:hAnsi="Times New Roman" w:cs="Times New Roman"/>
+          <w:sz w:val="28"/>
+          <w:szCs w:val="28"/>
+        </w:rPr>
+      </w:pPr>
+    </w:p>
+    <w:p>
+      <w:pPr>
+        <w:ind w:firstLine="720"/>
+        <w:rPr>
+          <w:rFonts w:ascii="Times New Roman" w:hAnsi="Times New Roman" w:cs="Times New Roman"/>
+          <w:sz w:val="28"/>
+          <w:szCs w:val="28"/>
+        </w:rPr>
+      </w:pPr>
+    </w:p>
+    <w:p>
+      <w:pPr>
+        <w:ind w:firstLine="720"/>
+        <w:rPr>
+          <w:rFonts w:ascii="Times New Roman" w:hAnsi="Times New Roman" w:cs="Times New Roman"/>
+          <w:sz w:val="28"/>
+          <w:szCs w:val="28"/>
+        </w:rPr>
+      </w:pPr>
+    </w:p>
+    <w:p>
+      <w:pPr>
+        <w:ind w:firstLine="720"/>
+        <w:rPr>
+          <w:rFonts w:ascii="Times New Roman" w:hAnsi="Times New Roman" w:cs="Times New Roman"/>
+          <w:sz w:val="28"/>
+          <w:szCs w:val="28"/>
+        </w:rPr>
+      </w:pPr>
+    </w:p>
+    <w:p>
+      <w:pPr>
+        <w:rPr>
+          <w:rFonts w:ascii="Times New Roman" w:hAnsi="Times New Roman" w:cs="Times New Roman"/>
+          <w:sz w:val="28"/>
+          <w:szCs w:val="28"/>
+        </w:rPr>
+      </w:pPr>
+    </w:p>
+    <w:p>
+      <w:pPr>
+        <w:ind w:firstLine="720"/>
+        <w:rPr>
+          <w:rFonts w:ascii="Times New Roman" w:hAnsi="Times New Roman" w:cs="Times New Roman"/>
+          <w:sz w:val="28"/>
+          <w:szCs w:val="28"/>
+        </w:rPr>
+      </w:pPr>
+    </w:p>
+    <w:p>
+      <w:r>
+        <w:lastRenderedPageBreak/>
         <w:tab/>
       </w:r>
     </w:p>

</xml_diff>